<commit_message>
back to campus commit
</commit_message>
<xml_diff>
--- a/SPRING 20/CSE 101 Non CSE/Section 4/word_class_section4.docx
+++ b/SPRING 20/CSE 101 Non CSE/Section 4/word_class_section4.docx
@@ -61,6 +61,7 @@
       <w:r>
         <w:t xml:space="preserve"> </w:t>
       </w:r>
+      <w:proofErr w:type="spellStart"/>
       <w:r>
         <w:t>a</w:t>
       </w:r>
@@ -70,6 +71,7 @@
         </w:rPr>
         <w:t>2</w:t>
       </w:r>
+      <w:proofErr w:type="spellEnd"/>
       <w:r>
         <w:t xml:space="preserve"> </w:t>
       </w:r>
@@ -176,13 +178,7 @@
     </w:p>
     <w:p>
       <w:r>
-        <w:t>Heading 2 -&gt; celebrity #</w:t>
-      </w:r>
-      <w:r>
-        <w:t>2</w:t>
-      </w:r>
-      <w:r>
-        <w:t xml:space="preserve">: </w:t>
+        <w:t xml:space="preserve">Heading 2 -&gt; celebrity #2: </w:t>
       </w:r>
       <w:r>
         <w:t>Leonardo Di Caprio</w:t>
@@ -206,33 +202,705 @@
     </w:p>
     <w:p>
       <w:r>
-        <w:t xml:space="preserve">Normal -&gt; </w:t>
-      </w:r>
+        <w:t>Normal -&gt; He is very down-to-earth.</w:t>
+      </w:r>
+    </w:p>
+    <w:p>
+      <w:r>
+        <w:t>Heading 2 -&gt; celebrity #3: Name of the celebrity</w:t>
+      </w:r>
+    </w:p>
+    <w:p>
+      <w:r>
+        <w:t>Heading 3 -&gt; Noticeable Quality 1</w:t>
+      </w:r>
+    </w:p>
+    <w:p>
+      <w:r>
+        <w:t>Heading 3 -&gt; Noticeable Quality 2</w:t>
+      </w:r>
+      <w:r>
+        <w:br/>
+      </w:r>
+    </w:p>
+    <w:p>
+      <w:r>
+        <w:br w:type="page"/>
+      </w:r>
+    </w:p>
+    <w:p>
+      <w:pPr>
+        <w:pStyle w:val="Heading1"/>
+      </w:pPr>
+      <w:r>
+        <w:lastRenderedPageBreak/>
+        <w:t>Lists</w:t>
+      </w:r>
+    </w:p>
+    <w:p>
+      <w:pPr>
+        <w:jc w:val="both"/>
+      </w:pPr>
+      <w:r>
+        <w:t>There are two types of lists. They are Unordered Lists and Ordered Lists. The difference between these two types of lists are that unordered lists don’t follow any particular order and they basically represent some collection of items e.g., grocery list, inventory items list. Ordered lists maintain a certain order from top to bottom. Examples include students merit list and player rankings.</w:t>
+      </w:r>
+    </w:p>
+    <w:p>
+      <w:pPr>
+        <w:pStyle w:val="Heading2"/>
+      </w:pPr>
+      <w:r>
+        <w:t>Unordered Lists</w:t>
+      </w:r>
+    </w:p>
+    <w:p>
+      <w:pPr>
+        <w:jc w:val="both"/>
+      </w:pPr>
+      <w:r>
+        <w:t>Example: list of summer fruits</w:t>
+      </w:r>
+    </w:p>
+    <w:p>
+      <w:pPr>
+        <w:pStyle w:val="ListParagraph"/>
+        <w:numPr>
+          <w:ilvl w:val="0"/>
+          <w:numId w:val="3"/>
+        </w:numPr>
+        <w:jc w:val="both"/>
+      </w:pPr>
+      <w:r>
+        <w:t>Mango</w:t>
+      </w:r>
+    </w:p>
+    <w:p>
+      <w:pPr>
+        <w:pStyle w:val="ListParagraph"/>
+        <w:numPr>
+          <w:ilvl w:val="1"/>
+          <w:numId w:val="3"/>
+        </w:numPr>
+        <w:jc w:val="both"/>
+      </w:pPr>
+      <w:r>
+        <w:t>Ripe mango</w:t>
+      </w:r>
+    </w:p>
+    <w:p>
+      <w:pPr>
+        <w:pStyle w:val="ListParagraph"/>
+        <w:numPr>
+          <w:ilvl w:val="1"/>
+          <w:numId w:val="3"/>
+        </w:numPr>
+        <w:jc w:val="both"/>
+      </w:pPr>
+      <w:r>
+        <w:t>Raw mango</w:t>
+      </w:r>
+    </w:p>
+    <w:p>
+      <w:pPr>
+        <w:pStyle w:val="ListParagraph"/>
+        <w:numPr>
+          <w:ilvl w:val="1"/>
+          <w:numId w:val="3"/>
+        </w:numPr>
+        <w:jc w:val="both"/>
+      </w:pPr>
+      <w:proofErr w:type="spellStart"/>
+      <w:r>
+        <w:t>Lengra</w:t>
+      </w:r>
+      <w:proofErr w:type="spellEnd"/>
+    </w:p>
+    <w:p>
+      <w:pPr>
+        <w:pStyle w:val="ListParagraph"/>
+        <w:numPr>
+          <w:ilvl w:val="1"/>
+          <w:numId w:val="3"/>
+        </w:numPr>
+        <w:jc w:val="both"/>
+      </w:pPr>
+      <w:proofErr w:type="spellStart"/>
+      <w:r>
+        <w:t>Fajli</w:t>
+      </w:r>
+      <w:proofErr w:type="spellEnd"/>
+    </w:p>
+    <w:p>
+      <w:pPr>
+        <w:pStyle w:val="ListParagraph"/>
+        <w:numPr>
+          <w:ilvl w:val="1"/>
+          <w:numId w:val="3"/>
+        </w:numPr>
+        <w:jc w:val="both"/>
+      </w:pPr>
+      <w:proofErr w:type="spellStart"/>
+      <w:r>
+        <w:t>Himsagor</w:t>
+      </w:r>
+      <w:proofErr w:type="spellEnd"/>
+    </w:p>
+    <w:p>
+      <w:pPr>
+        <w:pStyle w:val="ListParagraph"/>
+        <w:numPr>
+          <w:ilvl w:val="1"/>
+          <w:numId w:val="3"/>
+        </w:numPr>
+        <w:jc w:val="both"/>
+      </w:pPr>
+      <w:proofErr w:type="spellStart"/>
+      <w:r>
+        <w:t>Amrupali</w:t>
+      </w:r>
+      <w:proofErr w:type="spellEnd"/>
+    </w:p>
+    <w:p>
+      <w:pPr>
+        <w:pStyle w:val="ListParagraph"/>
+        <w:numPr>
+          <w:ilvl w:val="0"/>
+          <w:numId w:val="3"/>
+        </w:numPr>
+        <w:jc w:val="both"/>
+      </w:pPr>
+      <w:r>
+        <w:t>Jack fruit</w:t>
+      </w:r>
+    </w:p>
+    <w:p>
+      <w:pPr>
+        <w:pStyle w:val="ListParagraph"/>
+        <w:numPr>
+          <w:ilvl w:val="0"/>
+          <w:numId w:val="3"/>
+        </w:numPr>
+        <w:jc w:val="both"/>
+      </w:pPr>
+      <w:r>
+        <w:t>Guava</w:t>
+      </w:r>
+    </w:p>
+    <w:p>
+      <w:pPr>
+        <w:pStyle w:val="ListParagraph"/>
+        <w:numPr>
+          <w:ilvl w:val="0"/>
+          <w:numId w:val="3"/>
+        </w:numPr>
+        <w:jc w:val="both"/>
+      </w:pPr>
+      <w:r>
+        <w:t>Water melon</w:t>
+      </w:r>
+    </w:p>
+    <w:p>
+      <w:pPr>
+        <w:pStyle w:val="ListParagraph"/>
+        <w:numPr>
+          <w:ilvl w:val="0"/>
+          <w:numId w:val="3"/>
+        </w:numPr>
+        <w:jc w:val="both"/>
+      </w:pPr>
+      <w:r>
+        <w:t>Banana</w:t>
+      </w:r>
+    </w:p>
+    <w:p>
+      <w:pPr>
+        <w:pStyle w:val="ListParagraph"/>
+        <w:numPr>
+          <w:ilvl w:val="1"/>
+          <w:numId w:val="3"/>
+        </w:numPr>
+        <w:jc w:val="both"/>
+      </w:pPr>
+      <w:proofErr w:type="spellStart"/>
+      <w:r>
+        <w:t>Sagor</w:t>
+      </w:r>
+      <w:proofErr w:type="spellEnd"/>
+    </w:p>
+    <w:p>
+      <w:pPr>
+        <w:pStyle w:val="ListParagraph"/>
+        <w:numPr>
+          <w:ilvl w:val="1"/>
+          <w:numId w:val="3"/>
+        </w:numPr>
+        <w:jc w:val="both"/>
+      </w:pPr>
+      <w:r>
+        <w:t>Sabri</w:t>
+      </w:r>
+    </w:p>
+    <w:p>
+      <w:pPr>
+        <w:pStyle w:val="ListParagraph"/>
+        <w:numPr>
+          <w:ilvl w:val="1"/>
+          <w:numId w:val="3"/>
+        </w:numPr>
+        <w:jc w:val="both"/>
+      </w:pPr>
+      <w:proofErr w:type="spellStart"/>
+      <w:r>
+        <w:t>Champa</w:t>
+      </w:r>
+      <w:proofErr w:type="spellEnd"/>
+    </w:p>
+    <w:p>
+      <w:pPr>
+        <w:pStyle w:val="ListParagraph"/>
+        <w:numPr>
+          <w:ilvl w:val="1"/>
+          <w:numId w:val="3"/>
+        </w:numPr>
+        <w:jc w:val="both"/>
+      </w:pPr>
+      <w:r>
+        <w:t>Nepali</w:t>
+      </w:r>
+    </w:p>
+    <w:p>
+      <w:pPr>
+        <w:pStyle w:val="Heading2"/>
+      </w:pPr>
+      <w:r>
+        <w:t>Ordered Lists</w:t>
+      </w:r>
+    </w:p>
+    <w:p>
+      <w:r>
+        <w:t>Example: English Premier League Table</w:t>
+      </w:r>
+    </w:p>
+    <w:p>
+      <w:pPr>
+        <w:pStyle w:val="ListParagraph"/>
+        <w:numPr>
+          <w:ilvl w:val="0"/>
+          <w:numId w:val="4"/>
+        </w:numPr>
+      </w:pPr>
+      <w:r>
+        <w:t>Liverpool</w:t>
+      </w:r>
+    </w:p>
+    <w:p>
+      <w:pPr>
+        <w:pStyle w:val="ListParagraph"/>
+        <w:numPr>
+          <w:ilvl w:val="1"/>
+          <w:numId w:val="4"/>
+        </w:numPr>
+      </w:pPr>
+      <w:r>
+        <w:t>Highest points</w:t>
+      </w:r>
+    </w:p>
+    <w:p>
+      <w:pPr>
+        <w:pStyle w:val="ListParagraph"/>
+        <w:numPr>
+          <w:ilvl w:val="1"/>
+          <w:numId w:val="4"/>
+        </w:numPr>
+      </w:pPr>
+      <w:r>
+        <w:t>Highest goal difference</w:t>
+      </w:r>
+    </w:p>
+    <w:p>
+      <w:pPr>
+        <w:pStyle w:val="ListParagraph"/>
+        <w:numPr>
+          <w:ilvl w:val="2"/>
+          <w:numId w:val="4"/>
+        </w:numPr>
+      </w:pPr>
+    </w:p>
+    <w:p>
+      <w:pPr>
+        <w:pStyle w:val="ListParagraph"/>
+        <w:numPr>
+          <w:ilvl w:val="1"/>
+          <w:numId w:val="4"/>
+        </w:numPr>
+      </w:pPr>
+    </w:p>
+    <w:p>
+      <w:pPr>
+        <w:pStyle w:val="ListParagraph"/>
+        <w:numPr>
+          <w:ilvl w:val="0"/>
+          <w:numId w:val="4"/>
+        </w:numPr>
+      </w:pPr>
+      <w:r>
+        <w:t>Manchester City</w:t>
+      </w:r>
+    </w:p>
+    <w:p>
+      <w:pPr>
+        <w:pStyle w:val="ListParagraph"/>
+        <w:numPr>
+          <w:ilvl w:val="0"/>
+          <w:numId w:val="4"/>
+        </w:numPr>
+      </w:pPr>
+      <w:r>
+        <w:t>Leicester City</w:t>
+      </w:r>
+    </w:p>
+    <w:p>
+      <w:pPr>
+        <w:pStyle w:val="ListParagraph"/>
+        <w:numPr>
+          <w:ilvl w:val="0"/>
+          <w:numId w:val="4"/>
+        </w:numPr>
+      </w:pPr>
+      <w:r>
+        <w:t>Chelsea</w:t>
+      </w:r>
+    </w:p>
+    <w:p>
+      <w:pPr>
+        <w:pStyle w:val="ListParagraph"/>
+        <w:numPr>
+          <w:ilvl w:val="0"/>
+          <w:numId w:val="4"/>
+        </w:numPr>
+      </w:pPr>
+      <w:r>
+        <w:t>Manchester United</w:t>
+      </w:r>
+    </w:p>
+    <w:p>
+      <w:r>
+        <w:br w:type="page"/>
+      </w:r>
+    </w:p>
+    <w:p>
+      <w:pPr>
+        <w:pStyle w:val="Heading1"/>
+      </w:pPr>
       <w:bookmarkStart w:id="0" w:name="_GoBack"/>
+      <w:r>
+        <w:lastRenderedPageBreak/>
+        <w:t>Tables</w:t>
+      </w:r>
       <w:bookmarkEnd w:id="0"/>
-      <w:r>
-        <w:t>He is very down-to-earth.</w:t>
-      </w:r>
-    </w:p>
-    <w:p>
-      <w:r>
-        <w:t>Heading 2 -&gt; celebrity #</w:t>
-      </w:r>
-      <w:r>
-        <w:t>3</w:t>
-      </w:r>
-      <w:r>
-        <w:t>: Name of the celebrity</w:t>
-      </w:r>
-    </w:p>
-    <w:p>
-      <w:r>
-        <w:t>Heading 3 -&gt; Noticeable Quality 1</w:t>
-      </w:r>
-    </w:p>
-    <w:p>
-      <w:r>
-        <w:t>Heading 3 -&gt; Noticeable Quality 2</w:t>
+    </w:p>
+    <w:tbl>
+      <w:tblPr>
+        <w:tblStyle w:val="TableGrid"/>
+        <w:tblW w:w="5000" w:type="pct"/>
+        <w:tblLook w:val="0420" w:firstRow="1" w:lastRow="0" w:firstColumn="0" w:lastColumn="0" w:noHBand="0" w:noVBand="1"/>
+      </w:tblPr>
+      <w:tblGrid>
+        <w:gridCol w:w="3004"/>
+        <w:gridCol w:w="3004"/>
+        <w:gridCol w:w="3008"/>
+      </w:tblGrid>
+      <w:tr>
+        <w:tc>
+          <w:tcPr>
+            <w:tcW w:w="1666" w:type="pct"/>
+            <w:shd w:val="clear" w:color="auto" w:fill="D9E2F3" w:themeFill="accent1" w:themeFillTint="33"/>
+          </w:tcPr>
+          <w:p>
+            <w:pPr>
+              <w:jc w:val="center"/>
+              <w:rPr>
+                <w:b/>
+                <w:bCs/>
+              </w:rPr>
+            </w:pPr>
+            <w:r>
+              <w:rPr>
+                <w:b/>
+                <w:bCs/>
+              </w:rPr>
+              <w:t>Student ID</w:t>
+            </w:r>
+          </w:p>
+        </w:tc>
+        <w:tc>
+          <w:tcPr>
+            <w:tcW w:w="1666" w:type="pct"/>
+            <w:shd w:val="clear" w:color="auto" w:fill="D9E2F3" w:themeFill="accent1" w:themeFillTint="33"/>
+          </w:tcPr>
+          <w:p>
+            <w:pPr>
+              <w:jc w:val="center"/>
+              <w:rPr>
+                <w:b/>
+                <w:bCs/>
+              </w:rPr>
+            </w:pPr>
+            <w:r>
+              <w:rPr>
+                <w:b/>
+                <w:bCs/>
+              </w:rPr>
+              <w:t>Department</w:t>
+            </w:r>
+          </w:p>
+        </w:tc>
+        <w:tc>
+          <w:tcPr>
+            <w:tcW w:w="1668" w:type="pct"/>
+            <w:shd w:val="clear" w:color="auto" w:fill="D9E2F3" w:themeFill="accent1" w:themeFillTint="33"/>
+          </w:tcPr>
+          <w:p>
+            <w:pPr>
+              <w:jc w:val="center"/>
+              <w:rPr>
+                <w:b/>
+                <w:bCs/>
+              </w:rPr>
+            </w:pPr>
+            <w:r>
+              <w:rPr>
+                <w:b/>
+                <w:bCs/>
+              </w:rPr>
+              <w:t>No of credits completed</w:t>
+            </w:r>
+          </w:p>
+        </w:tc>
+      </w:tr>
+      <w:tr>
+        <w:trPr>
+          <w:trHeight w:val="269"/>
+        </w:trPr>
+        <w:tc>
+          <w:tcPr>
+            <w:tcW w:w="3332" w:type="pct"/>
+            <w:gridSpan w:val="2"/>
+            <w:vAlign w:val="center"/>
+          </w:tcPr>
+          <w:p>
+            <w:pPr>
+              <w:jc w:val="center"/>
+            </w:pPr>
+            <w:proofErr w:type="spellStart"/>
+            <w:r>
+              <w:t>Sasa</w:t>
+            </w:r>
+            <w:proofErr w:type="spellEnd"/>
+          </w:p>
+          <w:p>
+            <w:pPr>
+              <w:jc w:val="center"/>
+            </w:pPr>
+            <w:proofErr w:type="spellStart"/>
+            <w:r>
+              <w:t>Asasas</w:t>
+            </w:r>
+            <w:proofErr w:type="spellEnd"/>
+          </w:p>
+        </w:tc>
+        <w:tc>
+          <w:tcPr>
+            <w:tcW w:w="1668" w:type="pct"/>
+            <w:vAlign w:val="center"/>
+          </w:tcPr>
+          <w:p>
+            <w:pPr>
+              <w:jc w:val="center"/>
+            </w:pPr>
+            <w:proofErr w:type="spellStart"/>
+            <w:r>
+              <w:t>Asasa</w:t>
+            </w:r>
+            <w:proofErr w:type="spellEnd"/>
+          </w:p>
+        </w:tc>
+      </w:tr>
+      <w:tr>
+        <w:trPr>
+          <w:trHeight w:val="269"/>
+        </w:trPr>
+        <w:tc>
+          <w:tcPr>
+            <w:tcW w:w="1666" w:type="pct"/>
+          </w:tcPr>
+          <w:p>
+            <w:pPr>
+              <w:jc w:val="center"/>
+            </w:pPr>
+            <w:proofErr w:type="spellStart"/>
+            <w:r>
+              <w:t>Sasa</w:t>
+            </w:r>
+            <w:proofErr w:type="spellEnd"/>
+          </w:p>
+        </w:tc>
+        <w:tc>
+          <w:tcPr>
+            <w:tcW w:w="1666" w:type="pct"/>
+          </w:tcPr>
+          <w:p>
+            <w:pPr>
+              <w:jc w:val="center"/>
+            </w:pPr>
+            <w:proofErr w:type="spellStart"/>
+            <w:r>
+              <w:t>Asasa</w:t>
+            </w:r>
+            <w:proofErr w:type="spellEnd"/>
+          </w:p>
+        </w:tc>
+        <w:tc>
+          <w:tcPr>
+            <w:tcW w:w="1668" w:type="pct"/>
+          </w:tcPr>
+          <w:p>
+            <w:pPr>
+              <w:jc w:val="center"/>
+            </w:pPr>
+            <w:proofErr w:type="spellStart"/>
+            <w:r>
+              <w:t>Asasa</w:t>
+            </w:r>
+            <w:proofErr w:type="spellEnd"/>
+          </w:p>
+        </w:tc>
+      </w:tr>
+      <w:tr>
+        <w:trPr>
+          <w:trHeight w:val="269"/>
+        </w:trPr>
+        <w:tc>
+          <w:tcPr>
+            <w:tcW w:w="1666" w:type="pct"/>
+          </w:tcPr>
+          <w:p>
+            <w:pPr>
+              <w:jc w:val="center"/>
+            </w:pPr>
+            <w:proofErr w:type="spellStart"/>
+            <w:r>
+              <w:t>Asas</w:t>
+            </w:r>
+            <w:proofErr w:type="spellEnd"/>
+          </w:p>
+        </w:tc>
+        <w:tc>
+          <w:tcPr>
+            <w:tcW w:w="1666" w:type="pct"/>
+          </w:tcPr>
+          <w:p>
+            <w:pPr>
+              <w:jc w:val="center"/>
+            </w:pPr>
+            <w:proofErr w:type="spellStart"/>
+            <w:r>
+              <w:t>Asasa</w:t>
+            </w:r>
+            <w:proofErr w:type="spellEnd"/>
+          </w:p>
+        </w:tc>
+        <w:tc>
+          <w:tcPr>
+            <w:tcW w:w="1668" w:type="pct"/>
+          </w:tcPr>
+          <w:p>
+            <w:pPr>
+              <w:jc w:val="center"/>
+            </w:pPr>
+            <w:proofErr w:type="spellStart"/>
+            <w:r>
+              <w:t>Asas</w:t>
+            </w:r>
+            <w:proofErr w:type="spellEnd"/>
+          </w:p>
+        </w:tc>
+      </w:tr>
+      <w:tr>
+        <w:trPr>
+          <w:trHeight w:val="269"/>
+        </w:trPr>
+        <w:tc>
+          <w:tcPr>
+            <w:tcW w:w="1666" w:type="pct"/>
+          </w:tcPr>
+          <w:p>
+            <w:pPr>
+              <w:jc w:val="center"/>
+            </w:pPr>
+            <w:proofErr w:type="spellStart"/>
+            <w:r>
+              <w:t>asas</w:t>
+            </w:r>
+            <w:proofErr w:type="spellEnd"/>
+          </w:p>
+        </w:tc>
+        <w:tc>
+          <w:tcPr>
+            <w:tcW w:w="1666" w:type="pct"/>
+          </w:tcPr>
+          <w:p>
+            <w:pPr>
+              <w:jc w:val="center"/>
+            </w:pPr>
+            <w:proofErr w:type="spellStart"/>
+            <w:r>
+              <w:t>Asasa</w:t>
+            </w:r>
+            <w:proofErr w:type="spellEnd"/>
+          </w:p>
+        </w:tc>
+        <w:tc>
+          <w:tcPr>
+            <w:tcW w:w="1668" w:type="pct"/>
+          </w:tcPr>
+          <w:p>
+            <w:pPr>
+              <w:jc w:val="center"/>
+            </w:pPr>
+            <w:proofErr w:type="spellStart"/>
+            <w:r>
+              <w:t>asasa</w:t>
+            </w:r>
+            <w:proofErr w:type="spellEnd"/>
+          </w:p>
+        </w:tc>
+      </w:tr>
+    </w:tbl>
+    <w:p>
+      <w:pPr>
+        <w:jc w:val="both"/>
+      </w:pPr>
+    </w:p>
+    <w:p>
+      <w:r>
+        <w:br w:type="page"/>
+      </w:r>
+    </w:p>
+    <w:p>
+      <w:r>
+        <w:lastRenderedPageBreak/>
+        <w:br w:type="page"/>
+      </w:r>
+    </w:p>
+    <w:p>
+      <w:pPr>
+        <w:jc w:val="both"/>
+      </w:pPr>
+    </w:p>
+    <w:p>
+      <w:r>
+        <w:t xml:space="preserve"> </w:t>
       </w:r>
     </w:p>
     <w:p/>
@@ -251,6 +919,119 @@
 <file path=word/numbering.xml><?xml version="1.0" encoding="utf-8"?>
 <w:numbering xmlns:wpc="http://schemas.microsoft.com/office/word/2010/wordprocessingCanvas" xmlns:cx="http://schemas.microsoft.com/office/drawing/2014/chartex" xmlns:cx1="http://schemas.microsoft.com/office/drawing/2015/9/8/chartex" xmlns:cx2="http://schemas.microsoft.com/office/drawing/2015/10/21/chartex" xmlns:cx3="http://schemas.microsoft.com/office/drawing/2016/5/9/chartex" xmlns:cx4="http://schemas.microsoft.com/office/drawing/2016/5/10/chartex" xmlns:cx5="http://schemas.microsoft.com/office/drawing/2016/5/11/chartex" xmlns:cx6="http://schemas.microsoft.com/office/drawing/2016/5/12/chartex" xmlns:cx7="http://schemas.microsoft.com/office/drawing/2016/5/13/chartex" xmlns:cx8="http://schemas.microsoft.com/office/drawing/2016/5/14/chartex" xmlns:mc="http://schemas.openxmlformats.org/markup-compatibility/2006" xmlns:aink="http://schemas.microsoft.com/office/drawing/2016/ink" xmlns:am3d="http://schemas.microsoft.com/office/drawing/2017/model3d" xmlns:o="urn:schemas-microsoft-com:office:office" xmlns:r="http://schemas.openxmlformats.org/officeDocument/2006/relationships" xmlns:m="http://schemas.openxmlformats.org/officeDocument/2006/math" xmlns:v="urn:schemas-microsoft-com:vml" xmlns:wp14="http://schemas.microsoft.com/office/word/2010/wordprocessingDrawing" xmlns:wp="http://schemas.openxmlformats.org/drawingml/2006/wordprocessingDrawing" xmlns:w10="urn:schemas-microsoft-com:office:word" xmlns:w="http://schemas.openxmlformats.org/wordprocessingml/2006/main" xmlns:w14="http://schemas.microsoft.com/office/word/2010/wordml" xmlns:w15="http://schemas.microsoft.com/office/word/2012/wordml" xmlns:w16cid="http://schemas.microsoft.com/office/word/2016/wordml/cid" xmlns:w16se="http://schemas.microsoft.com/office/word/2015/wordml/symex" xmlns:wpg="http://schemas.microsoft.com/office/word/2010/wordprocessingGroup" xmlns:wpi="http://schemas.microsoft.com/office/word/2010/wordprocessingInk" xmlns:wne="http://schemas.microsoft.com/office/word/2006/wordml" xmlns:wps="http://schemas.microsoft.com/office/word/2010/wordprocessingShape" mc:Ignorable="w14 w15 w16se w16cid wp14">
   <w:abstractNum w:abstractNumId="0" w15:restartNumberingAfterBreak="0">
+    <w:nsid w:val="09104F31"/>
+    <w:multiLevelType w:val="hybridMultilevel"/>
+    <w:tmpl w:val="C056346C"/>
+    <w:lvl w:ilvl="0" w:tplc="48090001">
+      <w:start w:val="1"/>
+      <w:numFmt w:val="bullet"/>
+      <w:lvlText w:val=""/>
+      <w:lvlJc w:val="left"/>
+      <w:pPr>
+        <w:ind w:left="720" w:hanging="360"/>
+      </w:pPr>
+      <w:rPr>
+        <w:rFonts w:ascii="Symbol" w:hAnsi="Symbol" w:hint="default"/>
+      </w:rPr>
+    </w:lvl>
+    <w:lvl w:ilvl="1" w:tplc="48090003">
+      <w:start w:val="1"/>
+      <w:numFmt w:val="bullet"/>
+      <w:lvlText w:val="o"/>
+      <w:lvlJc w:val="left"/>
+      <w:pPr>
+        <w:ind w:left="1440" w:hanging="360"/>
+      </w:pPr>
+      <w:rPr>
+        <w:rFonts w:ascii="Courier New" w:hAnsi="Courier New" w:cs="Courier New" w:hint="default"/>
+      </w:rPr>
+    </w:lvl>
+    <w:lvl w:ilvl="2" w:tplc="48090005" w:tentative="1">
+      <w:start w:val="1"/>
+      <w:numFmt w:val="bullet"/>
+      <w:lvlText w:val=""/>
+      <w:lvlJc w:val="left"/>
+      <w:pPr>
+        <w:ind w:left="2160" w:hanging="360"/>
+      </w:pPr>
+      <w:rPr>
+        <w:rFonts w:ascii="Wingdings" w:hAnsi="Wingdings" w:hint="default"/>
+      </w:rPr>
+    </w:lvl>
+    <w:lvl w:ilvl="3" w:tplc="48090001" w:tentative="1">
+      <w:start w:val="1"/>
+      <w:numFmt w:val="bullet"/>
+      <w:lvlText w:val=""/>
+      <w:lvlJc w:val="left"/>
+      <w:pPr>
+        <w:ind w:left="2880" w:hanging="360"/>
+      </w:pPr>
+      <w:rPr>
+        <w:rFonts w:ascii="Symbol" w:hAnsi="Symbol" w:hint="default"/>
+      </w:rPr>
+    </w:lvl>
+    <w:lvl w:ilvl="4" w:tplc="48090003" w:tentative="1">
+      <w:start w:val="1"/>
+      <w:numFmt w:val="bullet"/>
+      <w:lvlText w:val="o"/>
+      <w:lvlJc w:val="left"/>
+      <w:pPr>
+        <w:ind w:left="3600" w:hanging="360"/>
+      </w:pPr>
+      <w:rPr>
+        <w:rFonts w:ascii="Courier New" w:hAnsi="Courier New" w:cs="Courier New" w:hint="default"/>
+      </w:rPr>
+    </w:lvl>
+    <w:lvl w:ilvl="5" w:tplc="48090005" w:tentative="1">
+      <w:start w:val="1"/>
+      <w:numFmt w:val="bullet"/>
+      <w:lvlText w:val=""/>
+      <w:lvlJc w:val="left"/>
+      <w:pPr>
+        <w:ind w:left="4320" w:hanging="360"/>
+      </w:pPr>
+      <w:rPr>
+        <w:rFonts w:ascii="Wingdings" w:hAnsi="Wingdings" w:hint="default"/>
+      </w:rPr>
+    </w:lvl>
+    <w:lvl w:ilvl="6" w:tplc="48090001" w:tentative="1">
+      <w:start w:val="1"/>
+      <w:numFmt w:val="bullet"/>
+      <w:lvlText w:val=""/>
+      <w:lvlJc w:val="left"/>
+      <w:pPr>
+        <w:ind w:left="5040" w:hanging="360"/>
+      </w:pPr>
+      <w:rPr>
+        <w:rFonts w:ascii="Symbol" w:hAnsi="Symbol" w:hint="default"/>
+      </w:rPr>
+    </w:lvl>
+    <w:lvl w:ilvl="7" w:tplc="48090003" w:tentative="1">
+      <w:start w:val="1"/>
+      <w:numFmt w:val="bullet"/>
+      <w:lvlText w:val="o"/>
+      <w:lvlJc w:val="left"/>
+      <w:pPr>
+        <w:ind w:left="5760" w:hanging="360"/>
+      </w:pPr>
+      <w:rPr>
+        <w:rFonts w:ascii="Courier New" w:hAnsi="Courier New" w:cs="Courier New" w:hint="default"/>
+      </w:rPr>
+    </w:lvl>
+    <w:lvl w:ilvl="8" w:tplc="48090005" w:tentative="1">
+      <w:start w:val="1"/>
+      <w:numFmt w:val="bullet"/>
+      <w:lvlText w:val=""/>
+      <w:lvlJc w:val="left"/>
+      <w:pPr>
+        <w:ind w:left="6480" w:hanging="360"/>
+      </w:pPr>
+      <w:rPr>
+        <w:rFonts w:ascii="Wingdings" w:hAnsi="Wingdings" w:hint="default"/>
+      </w:rPr>
+    </w:lvl>
+  </w:abstractNum>
+  <w:abstractNum w:abstractNumId="1" w15:restartNumberingAfterBreak="0">
     <w:nsid w:val="13282494"/>
     <w:multiLevelType w:val="multilevel"/>
     <w:tmpl w:val="D632F2A2"/>
@@ -363,7 +1144,7 @@
       </w:rPr>
     </w:lvl>
   </w:abstractNum>
-  <w:abstractNum w:abstractNumId="1" w15:restartNumberingAfterBreak="0">
+  <w:abstractNum w:abstractNumId="2" w15:restartNumberingAfterBreak="0">
     <w:nsid w:val="6E80676F"/>
     <w:multiLevelType w:val="hybridMultilevel"/>
     <w:tmpl w:val="3C2A68AC"/>
@@ -453,11 +1234,103 @@
       </w:pPr>
     </w:lvl>
   </w:abstractNum>
+  <w:abstractNum w:abstractNumId="3" w15:restartNumberingAfterBreak="0">
+    <w:nsid w:val="7E6674B0"/>
+    <w:multiLevelType w:val="hybridMultilevel"/>
+    <w:tmpl w:val="90AA2BEE"/>
+    <w:lvl w:ilvl="0" w:tplc="4809000F">
+      <w:start w:val="1"/>
+      <w:numFmt w:val="decimal"/>
+      <w:lvlText w:val="%1."/>
+      <w:lvlJc w:val="left"/>
+      <w:pPr>
+        <w:ind w:left="720" w:hanging="360"/>
+      </w:pPr>
+    </w:lvl>
+    <w:lvl w:ilvl="1" w:tplc="48090019">
+      <w:start w:val="1"/>
+      <w:numFmt w:val="lowerLetter"/>
+      <w:lvlText w:val="%2."/>
+      <w:lvlJc w:val="left"/>
+      <w:pPr>
+        <w:ind w:left="1440" w:hanging="360"/>
+      </w:pPr>
+    </w:lvl>
+    <w:lvl w:ilvl="2" w:tplc="4809001B">
+      <w:start w:val="1"/>
+      <w:numFmt w:val="lowerRoman"/>
+      <w:lvlText w:val="%3."/>
+      <w:lvlJc w:val="right"/>
+      <w:pPr>
+        <w:ind w:left="2160" w:hanging="180"/>
+      </w:pPr>
+    </w:lvl>
+    <w:lvl w:ilvl="3" w:tplc="4809000F" w:tentative="1">
+      <w:start w:val="1"/>
+      <w:numFmt w:val="decimal"/>
+      <w:lvlText w:val="%4."/>
+      <w:lvlJc w:val="left"/>
+      <w:pPr>
+        <w:ind w:left="2880" w:hanging="360"/>
+      </w:pPr>
+    </w:lvl>
+    <w:lvl w:ilvl="4" w:tplc="48090019" w:tentative="1">
+      <w:start w:val="1"/>
+      <w:numFmt w:val="lowerLetter"/>
+      <w:lvlText w:val="%5."/>
+      <w:lvlJc w:val="left"/>
+      <w:pPr>
+        <w:ind w:left="3600" w:hanging="360"/>
+      </w:pPr>
+    </w:lvl>
+    <w:lvl w:ilvl="5" w:tplc="4809001B" w:tentative="1">
+      <w:start w:val="1"/>
+      <w:numFmt w:val="lowerRoman"/>
+      <w:lvlText w:val="%6."/>
+      <w:lvlJc w:val="right"/>
+      <w:pPr>
+        <w:ind w:left="4320" w:hanging="180"/>
+      </w:pPr>
+    </w:lvl>
+    <w:lvl w:ilvl="6" w:tplc="4809000F" w:tentative="1">
+      <w:start w:val="1"/>
+      <w:numFmt w:val="decimal"/>
+      <w:lvlText w:val="%7."/>
+      <w:lvlJc w:val="left"/>
+      <w:pPr>
+        <w:ind w:left="5040" w:hanging="360"/>
+      </w:pPr>
+    </w:lvl>
+    <w:lvl w:ilvl="7" w:tplc="48090019" w:tentative="1">
+      <w:start w:val="1"/>
+      <w:numFmt w:val="lowerLetter"/>
+      <w:lvlText w:val="%8."/>
+      <w:lvlJc w:val="left"/>
+      <w:pPr>
+        <w:ind w:left="5760" w:hanging="360"/>
+      </w:pPr>
+    </w:lvl>
+    <w:lvl w:ilvl="8" w:tplc="4809001B" w:tentative="1">
+      <w:start w:val="1"/>
+      <w:numFmt w:val="lowerRoman"/>
+      <w:lvlText w:val="%9."/>
+      <w:lvlJc w:val="right"/>
+      <w:pPr>
+        <w:ind w:left="6480" w:hanging="180"/>
+      </w:pPr>
+    </w:lvl>
+  </w:abstractNum>
   <w:num w:numId="1">
+    <w:abstractNumId w:val="2"/>
+  </w:num>
+  <w:num w:numId="2">
     <w:abstractNumId w:val="1"/>
   </w:num>
-  <w:num w:numId="2">
+  <w:num w:numId="3">
     <w:abstractNumId w:val="0"/>
+  </w:num>
+  <w:num w:numId="4">
+    <w:abstractNumId w:val="3"/>
   </w:num>
 </w:numbering>
 </file>
@@ -1084,6 +1957,677 @@
       <w:szCs w:val="24"/>
     </w:rPr>
   </w:style>
+  <w:style w:type="table" w:styleId="TableGrid">
+    <w:name w:val="Table Grid"/>
+    <w:basedOn w:val="TableNormal"/>
+    <w:uiPriority w:val="39"/>
+    <w:rsid w:val="002F3065"/>
+    <w:pPr>
+      <w:spacing w:after="0" w:line="240" w:lineRule="auto"/>
+    </w:pPr>
+    <w:tblPr>
+      <w:tblBorders>
+        <w:top w:val="single" w:sz="4" w:space="0" w:color="auto"/>
+        <w:left w:val="single" w:sz="4" w:space="0" w:color="auto"/>
+        <w:bottom w:val="single" w:sz="4" w:space="0" w:color="auto"/>
+        <w:right w:val="single" w:sz="4" w:space="0" w:color="auto"/>
+        <w:insideH w:val="single" w:sz="4" w:space="0" w:color="auto"/>
+        <w:insideV w:val="single" w:sz="4" w:space="0" w:color="auto"/>
+      </w:tblBorders>
+    </w:tblPr>
+  </w:style>
+  <w:style w:type="table" w:styleId="TableGridLight">
+    <w:name w:val="Grid Table Light"/>
+    <w:basedOn w:val="TableNormal"/>
+    <w:uiPriority w:val="40"/>
+    <w:rsid w:val="002F3065"/>
+    <w:pPr>
+      <w:spacing w:after="0" w:line="240" w:lineRule="auto"/>
+    </w:pPr>
+    <w:tblPr>
+      <w:tblBorders>
+        <w:top w:val="single" w:sz="4" w:space="0" w:color="BFBFBF" w:themeColor="background1" w:themeShade="BF"/>
+        <w:left w:val="single" w:sz="4" w:space="0" w:color="BFBFBF" w:themeColor="background1" w:themeShade="BF"/>
+        <w:bottom w:val="single" w:sz="4" w:space="0" w:color="BFBFBF" w:themeColor="background1" w:themeShade="BF"/>
+        <w:right w:val="single" w:sz="4" w:space="0" w:color="BFBFBF" w:themeColor="background1" w:themeShade="BF"/>
+        <w:insideH w:val="single" w:sz="4" w:space="0" w:color="BFBFBF" w:themeColor="background1" w:themeShade="BF"/>
+        <w:insideV w:val="single" w:sz="4" w:space="0" w:color="BFBFBF" w:themeColor="background1" w:themeShade="BF"/>
+      </w:tblBorders>
+    </w:tblPr>
+  </w:style>
+  <w:style w:type="table" w:styleId="PlainTable1">
+    <w:name w:val="Plain Table 1"/>
+    <w:basedOn w:val="TableNormal"/>
+    <w:uiPriority w:val="41"/>
+    <w:rsid w:val="002F3065"/>
+    <w:pPr>
+      <w:spacing w:after="0" w:line="240" w:lineRule="auto"/>
+    </w:pPr>
+    <w:tblPr>
+      <w:tblStyleRowBandSize w:val="1"/>
+      <w:tblStyleColBandSize w:val="1"/>
+      <w:tblBorders>
+        <w:top w:val="single" w:sz="4" w:space="0" w:color="BFBFBF" w:themeColor="background1" w:themeShade="BF"/>
+        <w:left w:val="single" w:sz="4" w:space="0" w:color="BFBFBF" w:themeColor="background1" w:themeShade="BF"/>
+        <w:bottom w:val="single" w:sz="4" w:space="0" w:color="BFBFBF" w:themeColor="background1" w:themeShade="BF"/>
+        <w:right w:val="single" w:sz="4" w:space="0" w:color="BFBFBF" w:themeColor="background1" w:themeShade="BF"/>
+        <w:insideH w:val="single" w:sz="4" w:space="0" w:color="BFBFBF" w:themeColor="background1" w:themeShade="BF"/>
+        <w:insideV w:val="single" w:sz="4" w:space="0" w:color="BFBFBF" w:themeColor="background1" w:themeShade="BF"/>
+      </w:tblBorders>
+    </w:tblPr>
+    <w:tblStylePr w:type="firstRow">
+      <w:rPr>
+        <w:b/>
+        <w:bCs/>
+      </w:rPr>
+    </w:tblStylePr>
+    <w:tblStylePr w:type="lastRow">
+      <w:rPr>
+        <w:b/>
+        <w:bCs/>
+      </w:rPr>
+      <w:tblPr/>
+      <w:tcPr>
+        <w:tcBorders>
+          <w:top w:val="double" w:sz="4" w:space="0" w:color="BFBFBF" w:themeColor="background1" w:themeShade="BF"/>
+        </w:tcBorders>
+      </w:tcPr>
+    </w:tblStylePr>
+    <w:tblStylePr w:type="firstCol">
+      <w:rPr>
+        <w:b/>
+        <w:bCs/>
+      </w:rPr>
+    </w:tblStylePr>
+    <w:tblStylePr w:type="lastCol">
+      <w:rPr>
+        <w:b/>
+        <w:bCs/>
+      </w:rPr>
+    </w:tblStylePr>
+    <w:tblStylePr w:type="band1Vert">
+      <w:tblPr/>
+      <w:tcPr>
+        <w:shd w:val="clear" w:color="auto" w:fill="F2F2F2" w:themeFill="background1" w:themeFillShade="F2"/>
+      </w:tcPr>
+    </w:tblStylePr>
+    <w:tblStylePr w:type="band1Horz">
+      <w:tblPr/>
+      <w:tcPr>
+        <w:shd w:val="clear" w:color="auto" w:fill="F2F2F2" w:themeFill="background1" w:themeFillShade="F2"/>
+      </w:tcPr>
+    </w:tblStylePr>
+  </w:style>
+  <w:style w:type="table" w:styleId="PlainTable2">
+    <w:name w:val="Plain Table 2"/>
+    <w:basedOn w:val="TableNormal"/>
+    <w:uiPriority w:val="42"/>
+    <w:rsid w:val="002F3065"/>
+    <w:pPr>
+      <w:spacing w:after="0" w:line="240" w:lineRule="auto"/>
+    </w:pPr>
+    <w:tblPr>
+      <w:tblStyleRowBandSize w:val="1"/>
+      <w:tblStyleColBandSize w:val="1"/>
+      <w:tblBorders>
+        <w:top w:val="single" w:sz="4" w:space="0" w:color="7F7F7F" w:themeColor="text1" w:themeTint="80"/>
+        <w:bottom w:val="single" w:sz="4" w:space="0" w:color="7F7F7F" w:themeColor="text1" w:themeTint="80"/>
+      </w:tblBorders>
+    </w:tblPr>
+    <w:tblStylePr w:type="firstRow">
+      <w:rPr>
+        <w:b/>
+        <w:bCs/>
+      </w:rPr>
+      <w:tblPr/>
+      <w:tcPr>
+        <w:tcBorders>
+          <w:bottom w:val="single" w:sz="4" w:space="0" w:color="7F7F7F" w:themeColor="text1" w:themeTint="80"/>
+        </w:tcBorders>
+      </w:tcPr>
+    </w:tblStylePr>
+    <w:tblStylePr w:type="lastRow">
+      <w:rPr>
+        <w:b/>
+        <w:bCs/>
+      </w:rPr>
+      <w:tblPr/>
+      <w:tcPr>
+        <w:tcBorders>
+          <w:top w:val="single" w:sz="4" w:space="0" w:color="7F7F7F" w:themeColor="text1" w:themeTint="80"/>
+        </w:tcBorders>
+      </w:tcPr>
+    </w:tblStylePr>
+    <w:tblStylePr w:type="firstCol">
+      <w:rPr>
+        <w:b/>
+        <w:bCs/>
+      </w:rPr>
+    </w:tblStylePr>
+    <w:tblStylePr w:type="lastCol">
+      <w:rPr>
+        <w:b/>
+        <w:bCs/>
+      </w:rPr>
+    </w:tblStylePr>
+    <w:tblStylePr w:type="band1Vert">
+      <w:tblPr/>
+      <w:tcPr>
+        <w:tcBorders>
+          <w:left w:val="single" w:sz="4" w:space="0" w:color="7F7F7F" w:themeColor="text1" w:themeTint="80"/>
+          <w:right w:val="single" w:sz="4" w:space="0" w:color="7F7F7F" w:themeColor="text1" w:themeTint="80"/>
+        </w:tcBorders>
+      </w:tcPr>
+    </w:tblStylePr>
+    <w:tblStylePr w:type="band2Vert">
+      <w:tblPr/>
+      <w:tcPr>
+        <w:tcBorders>
+          <w:left w:val="single" w:sz="4" w:space="0" w:color="7F7F7F" w:themeColor="text1" w:themeTint="80"/>
+          <w:right w:val="single" w:sz="4" w:space="0" w:color="7F7F7F" w:themeColor="text1" w:themeTint="80"/>
+        </w:tcBorders>
+      </w:tcPr>
+    </w:tblStylePr>
+    <w:tblStylePr w:type="band1Horz">
+      <w:tblPr/>
+      <w:tcPr>
+        <w:tcBorders>
+          <w:top w:val="single" w:sz="4" w:space="0" w:color="7F7F7F" w:themeColor="text1" w:themeTint="80"/>
+          <w:bottom w:val="single" w:sz="4" w:space="0" w:color="7F7F7F" w:themeColor="text1" w:themeTint="80"/>
+        </w:tcBorders>
+      </w:tcPr>
+    </w:tblStylePr>
+  </w:style>
+  <w:style w:type="table" w:styleId="PlainTable3">
+    <w:name w:val="Plain Table 3"/>
+    <w:basedOn w:val="TableNormal"/>
+    <w:uiPriority w:val="43"/>
+    <w:rsid w:val="002F3065"/>
+    <w:pPr>
+      <w:spacing w:after="0" w:line="240" w:lineRule="auto"/>
+    </w:pPr>
+    <w:tblPr>
+      <w:tblStyleRowBandSize w:val="1"/>
+      <w:tblStyleColBandSize w:val="1"/>
+    </w:tblPr>
+    <w:tblStylePr w:type="firstRow">
+      <w:rPr>
+        <w:b/>
+        <w:bCs/>
+        <w:caps/>
+      </w:rPr>
+      <w:tblPr/>
+      <w:tcPr>
+        <w:tcBorders>
+          <w:bottom w:val="single" w:sz="4" w:space="0" w:color="7F7F7F" w:themeColor="text1" w:themeTint="80"/>
+        </w:tcBorders>
+      </w:tcPr>
+    </w:tblStylePr>
+    <w:tblStylePr w:type="lastRow">
+      <w:rPr>
+        <w:b/>
+        <w:bCs/>
+        <w:caps/>
+      </w:rPr>
+      <w:tblPr/>
+      <w:tcPr>
+        <w:tcBorders>
+          <w:top w:val="nil"/>
+        </w:tcBorders>
+      </w:tcPr>
+    </w:tblStylePr>
+    <w:tblStylePr w:type="firstCol">
+      <w:rPr>
+        <w:b/>
+        <w:bCs/>
+        <w:caps/>
+      </w:rPr>
+      <w:tblPr/>
+      <w:tcPr>
+        <w:tcBorders>
+          <w:right w:val="single" w:sz="4" w:space="0" w:color="7F7F7F" w:themeColor="text1" w:themeTint="80"/>
+        </w:tcBorders>
+      </w:tcPr>
+    </w:tblStylePr>
+    <w:tblStylePr w:type="lastCol">
+      <w:rPr>
+        <w:b/>
+        <w:bCs/>
+        <w:caps/>
+      </w:rPr>
+      <w:tblPr/>
+      <w:tcPr>
+        <w:tcBorders>
+          <w:left w:val="nil"/>
+        </w:tcBorders>
+      </w:tcPr>
+    </w:tblStylePr>
+    <w:tblStylePr w:type="band1Vert">
+      <w:tblPr/>
+      <w:tcPr>
+        <w:shd w:val="clear" w:color="auto" w:fill="F2F2F2" w:themeFill="background1" w:themeFillShade="F2"/>
+      </w:tcPr>
+    </w:tblStylePr>
+    <w:tblStylePr w:type="band1Horz">
+      <w:tblPr/>
+      <w:tcPr>
+        <w:shd w:val="clear" w:color="auto" w:fill="F2F2F2" w:themeFill="background1" w:themeFillShade="F2"/>
+      </w:tcPr>
+    </w:tblStylePr>
+    <w:tblStylePr w:type="neCell">
+      <w:tblPr/>
+      <w:tcPr>
+        <w:tcBorders>
+          <w:left w:val="nil"/>
+        </w:tcBorders>
+      </w:tcPr>
+    </w:tblStylePr>
+    <w:tblStylePr w:type="nwCell">
+      <w:tblPr/>
+      <w:tcPr>
+        <w:tcBorders>
+          <w:right w:val="nil"/>
+        </w:tcBorders>
+      </w:tcPr>
+    </w:tblStylePr>
+  </w:style>
+  <w:style w:type="table" w:styleId="PlainTable5">
+    <w:name w:val="Plain Table 5"/>
+    <w:basedOn w:val="TableNormal"/>
+    <w:uiPriority w:val="45"/>
+    <w:rsid w:val="002F3065"/>
+    <w:pPr>
+      <w:spacing w:after="0" w:line="240" w:lineRule="auto"/>
+    </w:pPr>
+    <w:tblPr>
+      <w:tblStyleRowBandSize w:val="1"/>
+      <w:tblStyleColBandSize w:val="1"/>
+    </w:tblPr>
+    <w:tblStylePr w:type="firstRow">
+      <w:rPr>
+        <w:rFonts w:asciiTheme="majorHAnsi" w:eastAsiaTheme="majorEastAsia" w:hAnsiTheme="majorHAnsi" w:cstheme="majorBidi"/>
+        <w:i/>
+        <w:iCs/>
+        <w:sz w:val="26"/>
+      </w:rPr>
+      <w:tblPr/>
+      <w:tcPr>
+        <w:tcBorders>
+          <w:bottom w:val="single" w:sz="4" w:space="0" w:color="7F7F7F" w:themeColor="text1" w:themeTint="80"/>
+        </w:tcBorders>
+        <w:shd w:val="clear" w:color="auto" w:fill="FFFFFF" w:themeFill="background1"/>
+      </w:tcPr>
+    </w:tblStylePr>
+    <w:tblStylePr w:type="lastRow">
+      <w:rPr>
+        <w:rFonts w:asciiTheme="majorHAnsi" w:eastAsiaTheme="majorEastAsia" w:hAnsiTheme="majorHAnsi" w:cstheme="majorBidi"/>
+        <w:i/>
+        <w:iCs/>
+        <w:sz w:val="26"/>
+      </w:rPr>
+      <w:tblPr/>
+      <w:tcPr>
+        <w:tcBorders>
+          <w:top w:val="single" w:sz="4" w:space="0" w:color="7F7F7F" w:themeColor="text1" w:themeTint="80"/>
+        </w:tcBorders>
+        <w:shd w:val="clear" w:color="auto" w:fill="FFFFFF" w:themeFill="background1"/>
+      </w:tcPr>
+    </w:tblStylePr>
+    <w:tblStylePr w:type="firstCol">
+      <w:pPr>
+        <w:jc w:val="right"/>
+      </w:pPr>
+      <w:rPr>
+        <w:rFonts w:asciiTheme="majorHAnsi" w:eastAsiaTheme="majorEastAsia" w:hAnsiTheme="majorHAnsi" w:cstheme="majorBidi"/>
+        <w:i/>
+        <w:iCs/>
+        <w:sz w:val="26"/>
+      </w:rPr>
+      <w:tblPr/>
+      <w:tcPr>
+        <w:tcBorders>
+          <w:right w:val="single" w:sz="4" w:space="0" w:color="7F7F7F" w:themeColor="text1" w:themeTint="80"/>
+        </w:tcBorders>
+        <w:shd w:val="clear" w:color="auto" w:fill="FFFFFF" w:themeFill="background1"/>
+      </w:tcPr>
+    </w:tblStylePr>
+    <w:tblStylePr w:type="lastCol">
+      <w:rPr>
+        <w:rFonts w:asciiTheme="majorHAnsi" w:eastAsiaTheme="majorEastAsia" w:hAnsiTheme="majorHAnsi" w:cstheme="majorBidi"/>
+        <w:i/>
+        <w:iCs/>
+        <w:sz w:val="26"/>
+      </w:rPr>
+      <w:tblPr/>
+      <w:tcPr>
+        <w:tcBorders>
+          <w:left w:val="single" w:sz="4" w:space="0" w:color="7F7F7F" w:themeColor="text1" w:themeTint="80"/>
+        </w:tcBorders>
+        <w:shd w:val="clear" w:color="auto" w:fill="FFFFFF" w:themeFill="background1"/>
+      </w:tcPr>
+    </w:tblStylePr>
+    <w:tblStylePr w:type="band1Vert">
+      <w:tblPr/>
+      <w:tcPr>
+        <w:shd w:val="clear" w:color="auto" w:fill="F2F2F2" w:themeFill="background1" w:themeFillShade="F2"/>
+      </w:tcPr>
+    </w:tblStylePr>
+    <w:tblStylePr w:type="band1Horz">
+      <w:tblPr/>
+      <w:tcPr>
+        <w:shd w:val="clear" w:color="auto" w:fill="F2F2F2" w:themeFill="background1" w:themeFillShade="F2"/>
+      </w:tcPr>
+    </w:tblStylePr>
+    <w:tblStylePr w:type="neCell">
+      <w:tblPr/>
+      <w:tcPr>
+        <w:tcBorders>
+          <w:left w:val="nil"/>
+        </w:tcBorders>
+      </w:tcPr>
+    </w:tblStylePr>
+    <w:tblStylePr w:type="nwCell">
+      <w:tblPr/>
+      <w:tcPr>
+        <w:tcBorders>
+          <w:right w:val="nil"/>
+        </w:tcBorders>
+      </w:tcPr>
+    </w:tblStylePr>
+    <w:tblStylePr w:type="seCell">
+      <w:tblPr/>
+      <w:tcPr>
+        <w:tcBorders>
+          <w:left w:val="nil"/>
+        </w:tcBorders>
+      </w:tcPr>
+    </w:tblStylePr>
+    <w:tblStylePr w:type="swCell">
+      <w:tblPr/>
+      <w:tcPr>
+        <w:tcBorders>
+          <w:right w:val="nil"/>
+        </w:tcBorders>
+      </w:tcPr>
+    </w:tblStylePr>
+  </w:style>
+  <w:style w:type="table" w:styleId="GridTable1Light">
+    <w:name w:val="Grid Table 1 Light"/>
+    <w:basedOn w:val="TableNormal"/>
+    <w:uiPriority w:val="46"/>
+    <w:rsid w:val="002F3065"/>
+    <w:pPr>
+      <w:spacing w:after="0" w:line="240" w:lineRule="auto"/>
+    </w:pPr>
+    <w:tblPr>
+      <w:tblStyleRowBandSize w:val="1"/>
+      <w:tblStyleColBandSize w:val="1"/>
+      <w:tblBorders>
+        <w:top w:val="single" w:sz="4" w:space="0" w:color="999999" w:themeColor="text1" w:themeTint="66"/>
+        <w:left w:val="single" w:sz="4" w:space="0" w:color="999999" w:themeColor="text1" w:themeTint="66"/>
+        <w:bottom w:val="single" w:sz="4" w:space="0" w:color="999999" w:themeColor="text1" w:themeTint="66"/>
+        <w:right w:val="single" w:sz="4" w:space="0" w:color="999999" w:themeColor="text1" w:themeTint="66"/>
+        <w:insideH w:val="single" w:sz="4" w:space="0" w:color="999999" w:themeColor="text1" w:themeTint="66"/>
+        <w:insideV w:val="single" w:sz="4" w:space="0" w:color="999999" w:themeColor="text1" w:themeTint="66"/>
+      </w:tblBorders>
+    </w:tblPr>
+    <w:tblStylePr w:type="firstRow">
+      <w:rPr>
+        <w:b/>
+        <w:bCs/>
+      </w:rPr>
+      <w:tblPr/>
+      <w:tcPr>
+        <w:tcBorders>
+          <w:bottom w:val="single" w:sz="12" w:space="0" w:color="666666" w:themeColor="text1" w:themeTint="99"/>
+        </w:tcBorders>
+      </w:tcPr>
+    </w:tblStylePr>
+    <w:tblStylePr w:type="lastRow">
+      <w:rPr>
+        <w:b/>
+        <w:bCs/>
+      </w:rPr>
+      <w:tblPr/>
+      <w:tcPr>
+        <w:tcBorders>
+          <w:top w:val="double" w:sz="2" w:space="0" w:color="666666" w:themeColor="text1" w:themeTint="99"/>
+        </w:tcBorders>
+      </w:tcPr>
+    </w:tblStylePr>
+    <w:tblStylePr w:type="firstCol">
+      <w:rPr>
+        <w:b/>
+        <w:bCs/>
+      </w:rPr>
+    </w:tblStylePr>
+    <w:tblStylePr w:type="lastCol">
+      <w:rPr>
+        <w:b/>
+        <w:bCs/>
+      </w:rPr>
+    </w:tblStylePr>
+  </w:style>
+  <w:style w:type="table" w:styleId="GridTable1Light-Accent1">
+    <w:name w:val="Grid Table 1 Light Accent 1"/>
+    <w:basedOn w:val="TableNormal"/>
+    <w:uiPriority w:val="46"/>
+    <w:rsid w:val="002F3065"/>
+    <w:pPr>
+      <w:spacing w:after="0" w:line="240" w:lineRule="auto"/>
+    </w:pPr>
+    <w:tblPr>
+      <w:tblStyleRowBandSize w:val="1"/>
+      <w:tblStyleColBandSize w:val="1"/>
+      <w:tblBorders>
+        <w:top w:val="single" w:sz="4" w:space="0" w:color="B4C6E7" w:themeColor="accent1" w:themeTint="66"/>
+        <w:left w:val="single" w:sz="4" w:space="0" w:color="B4C6E7" w:themeColor="accent1" w:themeTint="66"/>
+        <w:bottom w:val="single" w:sz="4" w:space="0" w:color="B4C6E7" w:themeColor="accent1" w:themeTint="66"/>
+        <w:right w:val="single" w:sz="4" w:space="0" w:color="B4C6E7" w:themeColor="accent1" w:themeTint="66"/>
+        <w:insideH w:val="single" w:sz="4" w:space="0" w:color="B4C6E7" w:themeColor="accent1" w:themeTint="66"/>
+        <w:insideV w:val="single" w:sz="4" w:space="0" w:color="B4C6E7" w:themeColor="accent1" w:themeTint="66"/>
+      </w:tblBorders>
+    </w:tblPr>
+    <w:tblStylePr w:type="firstRow">
+      <w:rPr>
+        <w:b/>
+        <w:bCs/>
+      </w:rPr>
+      <w:tblPr/>
+      <w:tcPr>
+        <w:tcBorders>
+          <w:bottom w:val="single" w:sz="12" w:space="0" w:color="8EAADB" w:themeColor="accent1" w:themeTint="99"/>
+        </w:tcBorders>
+      </w:tcPr>
+    </w:tblStylePr>
+    <w:tblStylePr w:type="lastRow">
+      <w:rPr>
+        <w:b/>
+        <w:bCs/>
+      </w:rPr>
+      <w:tblPr/>
+      <w:tcPr>
+        <w:tcBorders>
+          <w:top w:val="double" w:sz="2" w:space="0" w:color="8EAADB" w:themeColor="accent1" w:themeTint="99"/>
+        </w:tcBorders>
+      </w:tcPr>
+    </w:tblStylePr>
+    <w:tblStylePr w:type="firstCol">
+      <w:rPr>
+        <w:b/>
+        <w:bCs/>
+      </w:rPr>
+    </w:tblStylePr>
+    <w:tblStylePr w:type="lastCol">
+      <w:rPr>
+        <w:b/>
+        <w:bCs/>
+      </w:rPr>
+    </w:tblStylePr>
+  </w:style>
+  <w:style w:type="table" w:styleId="GridTable1Light-Accent5">
+    <w:name w:val="Grid Table 1 Light Accent 5"/>
+    <w:basedOn w:val="TableNormal"/>
+    <w:uiPriority w:val="46"/>
+    <w:rsid w:val="002F3065"/>
+    <w:pPr>
+      <w:spacing w:after="0" w:line="240" w:lineRule="auto"/>
+    </w:pPr>
+    <w:tblPr>
+      <w:tblStyleRowBandSize w:val="1"/>
+      <w:tblStyleColBandSize w:val="1"/>
+      <w:tblBorders>
+        <w:top w:val="single" w:sz="4" w:space="0" w:color="BDD6EE" w:themeColor="accent5" w:themeTint="66"/>
+        <w:left w:val="single" w:sz="4" w:space="0" w:color="BDD6EE" w:themeColor="accent5" w:themeTint="66"/>
+        <w:bottom w:val="single" w:sz="4" w:space="0" w:color="BDD6EE" w:themeColor="accent5" w:themeTint="66"/>
+        <w:right w:val="single" w:sz="4" w:space="0" w:color="BDD6EE" w:themeColor="accent5" w:themeTint="66"/>
+        <w:insideH w:val="single" w:sz="4" w:space="0" w:color="BDD6EE" w:themeColor="accent5" w:themeTint="66"/>
+        <w:insideV w:val="single" w:sz="4" w:space="0" w:color="BDD6EE" w:themeColor="accent5" w:themeTint="66"/>
+      </w:tblBorders>
+    </w:tblPr>
+    <w:tblStylePr w:type="firstRow">
+      <w:rPr>
+        <w:b/>
+        <w:bCs/>
+      </w:rPr>
+      <w:tblPr/>
+      <w:tcPr>
+        <w:tcBorders>
+          <w:bottom w:val="single" w:sz="12" w:space="0" w:color="9CC2E5" w:themeColor="accent5" w:themeTint="99"/>
+        </w:tcBorders>
+      </w:tcPr>
+    </w:tblStylePr>
+    <w:tblStylePr w:type="lastRow">
+      <w:rPr>
+        <w:b/>
+        <w:bCs/>
+      </w:rPr>
+      <w:tblPr/>
+      <w:tcPr>
+        <w:tcBorders>
+          <w:top w:val="double" w:sz="2" w:space="0" w:color="9CC2E5" w:themeColor="accent5" w:themeTint="99"/>
+        </w:tcBorders>
+      </w:tcPr>
+    </w:tblStylePr>
+    <w:tblStylePr w:type="firstCol">
+      <w:rPr>
+        <w:b/>
+        <w:bCs/>
+      </w:rPr>
+    </w:tblStylePr>
+    <w:tblStylePr w:type="lastCol">
+      <w:rPr>
+        <w:b/>
+        <w:bCs/>
+      </w:rPr>
+    </w:tblStylePr>
+  </w:style>
+  <w:style w:type="table" w:styleId="GridTable5Dark-Accent1">
+    <w:name w:val="Grid Table 5 Dark Accent 1"/>
+    <w:basedOn w:val="TableNormal"/>
+    <w:uiPriority w:val="50"/>
+    <w:rsid w:val="002F3065"/>
+    <w:pPr>
+      <w:spacing w:after="0" w:line="240" w:lineRule="auto"/>
+    </w:pPr>
+    <w:tblPr>
+      <w:tblStyleRowBandSize w:val="1"/>
+      <w:tblStyleColBandSize w:val="1"/>
+      <w:tblBorders>
+        <w:top w:val="single" w:sz="4" w:space="0" w:color="FFFFFF" w:themeColor="background1"/>
+        <w:left w:val="single" w:sz="4" w:space="0" w:color="FFFFFF" w:themeColor="background1"/>
+        <w:bottom w:val="single" w:sz="4" w:space="0" w:color="FFFFFF" w:themeColor="background1"/>
+        <w:right w:val="single" w:sz="4" w:space="0" w:color="FFFFFF" w:themeColor="background1"/>
+        <w:insideH w:val="single" w:sz="4" w:space="0" w:color="FFFFFF" w:themeColor="background1"/>
+        <w:insideV w:val="single" w:sz="4" w:space="0" w:color="FFFFFF" w:themeColor="background1"/>
+      </w:tblBorders>
+    </w:tblPr>
+    <w:tcPr>
+      <w:shd w:val="clear" w:color="auto" w:fill="D9E2F3" w:themeFill="accent1" w:themeFillTint="33"/>
+    </w:tcPr>
+    <w:tblStylePr w:type="firstRow">
+      <w:rPr>
+        <w:b/>
+        <w:bCs/>
+        <w:color w:val="FFFFFF" w:themeColor="background1"/>
+      </w:rPr>
+      <w:tblPr/>
+      <w:tcPr>
+        <w:tcBorders>
+          <w:top w:val="single" w:sz="4" w:space="0" w:color="FFFFFF" w:themeColor="background1"/>
+          <w:left w:val="single" w:sz="4" w:space="0" w:color="FFFFFF" w:themeColor="background1"/>
+          <w:right w:val="single" w:sz="4" w:space="0" w:color="FFFFFF" w:themeColor="background1"/>
+          <w:insideH w:val="nil"/>
+          <w:insideV w:val="nil"/>
+        </w:tcBorders>
+        <w:shd w:val="clear" w:color="auto" w:fill="4472C4" w:themeFill="accent1"/>
+      </w:tcPr>
+    </w:tblStylePr>
+    <w:tblStylePr w:type="lastRow">
+      <w:rPr>
+        <w:b/>
+        <w:bCs/>
+        <w:color w:val="FFFFFF" w:themeColor="background1"/>
+      </w:rPr>
+      <w:tblPr/>
+      <w:tcPr>
+        <w:tcBorders>
+          <w:left w:val="single" w:sz="4" w:space="0" w:color="FFFFFF" w:themeColor="background1"/>
+          <w:bottom w:val="single" w:sz="4" w:space="0" w:color="FFFFFF" w:themeColor="background1"/>
+          <w:right w:val="single" w:sz="4" w:space="0" w:color="FFFFFF" w:themeColor="background1"/>
+          <w:insideH w:val="nil"/>
+          <w:insideV w:val="nil"/>
+        </w:tcBorders>
+        <w:shd w:val="clear" w:color="auto" w:fill="4472C4" w:themeFill="accent1"/>
+      </w:tcPr>
+    </w:tblStylePr>
+    <w:tblStylePr w:type="firstCol">
+      <w:rPr>
+        <w:b/>
+        <w:bCs/>
+        <w:color w:val="FFFFFF" w:themeColor="background1"/>
+      </w:rPr>
+      <w:tblPr/>
+      <w:tcPr>
+        <w:tcBorders>
+          <w:top w:val="single" w:sz="4" w:space="0" w:color="FFFFFF" w:themeColor="background1"/>
+          <w:left w:val="single" w:sz="4" w:space="0" w:color="FFFFFF" w:themeColor="background1"/>
+          <w:bottom w:val="single" w:sz="4" w:space="0" w:color="FFFFFF" w:themeColor="background1"/>
+          <w:insideV w:val="nil"/>
+        </w:tcBorders>
+        <w:shd w:val="clear" w:color="auto" w:fill="4472C4" w:themeFill="accent1"/>
+      </w:tcPr>
+    </w:tblStylePr>
+    <w:tblStylePr w:type="lastCol">
+      <w:rPr>
+        <w:b/>
+        <w:bCs/>
+        <w:color w:val="FFFFFF" w:themeColor="background1"/>
+      </w:rPr>
+      <w:tblPr/>
+      <w:tcPr>
+        <w:tcBorders>
+          <w:top w:val="single" w:sz="4" w:space="0" w:color="FFFFFF" w:themeColor="background1"/>
+          <w:bottom w:val="single" w:sz="4" w:space="0" w:color="FFFFFF" w:themeColor="background1"/>
+          <w:right w:val="single" w:sz="4" w:space="0" w:color="FFFFFF" w:themeColor="background1"/>
+          <w:insideV w:val="nil"/>
+        </w:tcBorders>
+        <w:shd w:val="clear" w:color="auto" w:fill="4472C4" w:themeFill="accent1"/>
+      </w:tcPr>
+    </w:tblStylePr>
+    <w:tblStylePr w:type="band1Vert">
+      <w:tblPr/>
+      <w:tcPr>
+        <w:shd w:val="clear" w:color="auto" w:fill="B4C6E7" w:themeFill="accent1" w:themeFillTint="66"/>
+      </w:tcPr>
+    </w:tblStylePr>
+    <w:tblStylePr w:type="band1Horz">
+      <w:tblPr/>
+      <w:tcPr>
+        <w:shd w:val="clear" w:color="auto" w:fill="B4C6E7" w:themeFill="accent1" w:themeFillTint="66"/>
+      </w:tcPr>
+    </w:tblStylePr>
+  </w:style>
 </w:styles>
 </file>
 

</xml_diff>